<commit_message>
🎯 Deploy a SpringBoot application using AWS CDK.docx Publish Spring Boot Docker Images to ECR using Maven Plugin.docx
</commit_message>
<xml_diff>
--- a/ecs-fargate/Deploy a SpringBoot application using AWS CDK.docx
+++ b/ecs-fargate/Deploy a SpringBoot application using AWS CDK.docx
@@ -795,6 +795,24 @@
       </w:pPr>
       <w:r>
         <w:rPr>
+          <w:color w:val="FF0000"/>
+          <w:sz w:val="24"/>
+          <w:szCs w:val="24"/>
+          <w:highlight w:val="lightGray"/>
+        </w:rPr>
+        <w:t>Publish Spring Boot Docker Images to ECR using Maven Plugin.docx</w:t>
+      </w:r>
+    </w:p>
+    <w:p>
+      <w:pPr>
+        <w:pStyle w:val="Heading2"/>
+        <w:rPr>
+          <w:sz w:val="24"/>
+          <w:szCs w:val="24"/>
+        </w:rPr>
+      </w:pPr>
+      <w:r>
+        <w:rPr>
           <w:sz w:val="24"/>
           <w:szCs w:val="24"/>
         </w:rPr>
@@ -1032,7 +1050,6 @@
           <w:bCs/>
           <w:lang w:val="en-IN"/>
         </w:rPr>
-        <w:lastRenderedPageBreak/>
         <w:t>Default Endpoints:</w:t>
       </w:r>
     </w:p>
@@ -1528,6 +1545,7 @@
         <w:rPr>
           <w:lang w:val="en-IN"/>
         </w:rPr>
+        <w:lastRenderedPageBreak/>
         <w:t xml:space="preserve">Once you get the </w:t>
       </w:r>
       <w:r>
@@ -1575,7 +1593,6 @@
           <w:sz w:val="18"/>
           <w:szCs w:val="18"/>
         </w:rPr>
-        <w:lastRenderedPageBreak/>
         <w:drawing>
           <wp:inline distT="0" distB="0" distL="0" distR="0" wp14:anchorId="44120852" wp14:editId="02D6106D">
             <wp:extent cx="5274945" cy="2833117"/>
@@ -1957,17 +1974,8 @@
           <w:sz w:val="32"/>
           <w:szCs w:val="32"/>
         </w:rPr>
-        <w:t xml:space="preserve">Application deployment using </w:t>
-      </w:r>
-      <w:proofErr w:type="spellStart"/>
-      <w:r>
-        <w:rPr>
-          <w:sz w:val="32"/>
-          <w:szCs w:val="32"/>
-        </w:rPr>
-        <w:t>CodePipeline</w:t>
-      </w:r>
-      <w:proofErr w:type="spellEnd"/>
+        <w:t>Application deployment using CodePipeline</w:t>
+      </w:r>
     </w:p>
     <w:sectPr>
       <w:footerReference w:type="default" r:id="rId18"/>

</xml_diff>

<commit_message>
🎯 Deploy a SpringBoot application using AWS CDK
</commit_message>
<xml_diff>
--- a/ecs-fargate/Deploy a SpringBoot application using AWS CDK.docx
+++ b/ecs-fargate/Deploy a SpringBoot application using AWS CDK.docx
@@ -488,12 +488,14 @@
         </w:numPr>
         <w:rPr>
           <w:bCs/>
-          <w:lang w:val="en-IN"/>
-        </w:rPr>
-      </w:pPr>
-      <w:r>
-        <w:rPr>
-          <w:bCs/>
+          <w:color w:val="D9D9D9" w:themeColor="background1" w:themeShade="D9"/>
+          <w:lang w:val="en-IN"/>
+        </w:rPr>
+      </w:pPr>
+      <w:r>
+        <w:rPr>
+          <w:bCs/>
+          <w:color w:val="D9D9D9" w:themeColor="background1" w:themeShade="D9"/>
           <w:lang w:val="en-IN"/>
         </w:rPr>
         <w:t xml:space="preserve">Install Node and NPM. </w:t>
@@ -501,6 +503,7 @@
       <w:r>
         <w:rPr>
           <w:bCs/>
+          <w:color w:val="D9D9D9" w:themeColor="background1" w:themeShade="D9"/>
           <w:lang w:val="en-IN"/>
         </w:rPr>
         <w:br/>
@@ -510,6 +513,7 @@
           <w:rPr>
             <w:rStyle w:val="Hyperlink"/>
             <w:bCs/>
+            <w:color w:val="D9D9D9" w:themeColor="background1" w:themeShade="D9"/>
             <w:lang w:val="en-IN"/>
           </w:rPr>
           <w:t>https://nodejs.org/en/download/</w:t>
@@ -518,6 +522,7 @@
       <w:r>
         <w:rPr>
           <w:bCs/>
+          <w:color w:val="D9D9D9" w:themeColor="background1" w:themeShade="D9"/>
           <w:lang w:val="en-IN"/>
         </w:rPr>
         <w:t xml:space="preserve"> </w:t>
@@ -532,12 +537,14 @@
         </w:numPr>
         <w:rPr>
           <w:bCs/>
-          <w:lang w:val="en-IN"/>
-        </w:rPr>
-      </w:pPr>
-      <w:r>
-        <w:rPr>
-          <w:bCs/>
+          <w:color w:val="D9D9D9" w:themeColor="background1" w:themeShade="D9"/>
+          <w:lang w:val="en-IN"/>
+        </w:rPr>
+      </w:pPr>
+      <w:r>
+        <w:rPr>
+          <w:bCs/>
+          <w:color w:val="D9D9D9" w:themeColor="background1" w:themeShade="D9"/>
           <w:lang w:val="en-IN"/>
         </w:rPr>
         <w:t xml:space="preserve">Install and configure AWS CDK. </w:t>
@@ -547,6 +554,7 @@
           <w:rPr>
             <w:rStyle w:val="Hyperlink"/>
             <w:bCs/>
+            <w:color w:val="D9D9D9" w:themeColor="background1" w:themeShade="D9"/>
             <w:lang w:val="en-IN"/>
           </w:rPr>
           <w:t>https://docs.aws.amazon.com/cdk/latest/guide/getting_started.html</w:t>
@@ -555,6 +563,7 @@
       <w:r>
         <w:rPr>
           <w:bCs/>
+          <w:color w:val="D9D9D9" w:themeColor="background1" w:themeShade="D9"/>
           <w:lang w:val="en-IN"/>
         </w:rPr>
         <w:t xml:space="preserve"> </w:t>
@@ -569,12 +578,14 @@
         </w:numPr>
         <w:rPr>
           <w:bCs/>
-          <w:lang w:val="en-IN"/>
-        </w:rPr>
-      </w:pPr>
-      <w:r>
-        <w:rPr>
-          <w:bCs/>
+          <w:color w:val="D9D9D9" w:themeColor="background1" w:themeShade="D9"/>
+          <w:lang w:val="en-IN"/>
+        </w:rPr>
+      </w:pPr>
+      <w:r>
+        <w:rPr>
+          <w:bCs/>
+          <w:color w:val="D9D9D9" w:themeColor="background1" w:themeShade="D9"/>
           <w:lang w:val="en-IN"/>
         </w:rPr>
         <w:t xml:space="preserve">Install Docker on the local machine. </w:t>
@@ -584,6 +595,7 @@
           <w:rPr>
             <w:rStyle w:val="Hyperlink"/>
             <w:bCs/>
+            <w:color w:val="D9D9D9" w:themeColor="background1" w:themeShade="D9"/>
             <w:lang w:val="en-IN"/>
           </w:rPr>
           <w:t>https://docs.docker.com/engine/install/</w:t>
@@ -592,6 +604,7 @@
       <w:r>
         <w:rPr>
           <w:bCs/>
+          <w:color w:val="D9D9D9" w:themeColor="background1" w:themeShade="D9"/>
           <w:lang w:val="en-IN"/>
         </w:rPr>
         <w:t xml:space="preserve"> </w:t>
@@ -1047,6 +1060,20 @@
       </w:pPr>
       <w:r>
         <w:rPr>
+          <w:b/>
+          <w:lang w:val="en-IN"/>
+        </w:rPr>
+        <w:t>API-Gateway</w:t>
+      </w:r>
+      <w:r>
+        <w:rPr>
+          <w:bCs/>
+          <w:lang w:val="en-IN"/>
+        </w:rPr>
+        <w:t xml:space="preserve"> - </w:t>
+      </w:r>
+      <w:r>
+        <w:rPr>
           <w:bCs/>
           <w:lang w:val="en-IN"/>
         </w:rPr>
@@ -1101,108 +1128,18 @@
           <w:highlight w:val="lightGray"/>
           <w:lang w:val="en-IN"/>
         </w:rPr>
-        <w:t>GET on https://&lt;api-gateway-endpoint&gt;/test/student?studentId==&lt;student-id&gt;</w:t>
-      </w:r>
-    </w:p>
-    <w:p>
-      <w:pPr>
-        <w:pStyle w:val="Heading3"/>
-        <w:rPr>
-          <w:lang w:val="en-IN"/>
-        </w:rPr>
-      </w:pPr>
+        <w:t xml:space="preserve">GET on </w:t>
+      </w:r>
       <w:r>
         <w:rPr>
           <w:b/>
           <w:bCs/>
-          <w:lang w:val="en-IN"/>
-        </w:rPr>
-        <w:t>POST</w:t>
-      </w:r>
-      <w:r>
-        <w:rPr>
-          <w:lang w:val="en-IN"/>
-        </w:rPr>
-        <w:t xml:space="preserve"> /student: To add information about a student.</w:t>
-      </w:r>
-      <w:r>
-        <w:rPr>
-          <w:lang w:val="en-IN"/>
-        </w:rPr>
-        <w:br/>
-      </w:r>
-      <w:r>
-        <w:rPr>
           <w:sz w:val="20"/>
           <w:szCs w:val="20"/>
           <w:highlight w:val="lightGray"/>
           <w:lang w:val="en-IN"/>
         </w:rPr>
-        <w:t>POST on https://&lt;api-gateway-endpoint&gt;/test/student</w:t>
-      </w:r>
-    </w:p>
-    <w:p>
-      <w:pPr>
-        <w:pStyle w:val="Heading3"/>
-        <w:rPr>
-          <w:lang w:val="en-IN"/>
-        </w:rPr>
-      </w:pPr>
-      <w:r>
-        <w:rPr>
-          <w:b/>
-          <w:bCs/>
-          <w:lang w:val="en-IN"/>
-        </w:rPr>
-        <w:t>PUT</w:t>
-      </w:r>
-      <w:r>
-        <w:rPr>
-          <w:lang w:val="en-IN"/>
-        </w:rPr>
-        <w:t xml:space="preserve"> /student: To modify the student information.</w:t>
-      </w:r>
-    </w:p>
-    <w:p>
-      <w:pPr>
-        <w:pStyle w:val="Heading3"/>
-        <w:rPr>
-          <w:lang w:val="en-IN"/>
-        </w:rPr>
-      </w:pPr>
-      <w:r>
-        <w:rPr>
-          <w:b/>
-          <w:bCs/>
-          <w:lang w:val="en-IN"/>
-        </w:rPr>
-        <w:t>DELETE</w:t>
-      </w:r>
-      <w:r>
-        <w:rPr>
-          <w:lang w:val="en-IN"/>
-        </w:rPr>
-        <w:t xml:space="preserve"> /student: It takes a request parameter </w:t>
-      </w:r>
-      <w:proofErr w:type="spellStart"/>
-      <w:r>
-        <w:rPr>
-          <w:lang w:val="en-IN"/>
-        </w:rPr>
-        <w:t>studentId</w:t>
-      </w:r>
-      <w:proofErr w:type="spellEnd"/>
-      <w:r>
-        <w:rPr>
-          <w:lang w:val="en-IN"/>
-        </w:rPr>
-        <w:t xml:space="preserve"> and delete the respective student information from the DDB.</w:t>
-      </w:r>
-      <w:r>
-        <w:rPr>
-          <w:lang w:val="en-IN"/>
-        </w:rPr>
-        <w:br/>
+        <w:t>https://&lt;api-gateway-endpoint&gt;</w:t>
       </w:r>
       <w:r>
         <w:rPr>
@@ -1211,7 +1148,174 @@
           <w:highlight w:val="lightGray"/>
           <w:lang w:val="en-IN"/>
         </w:rPr>
-        <w:t>DELETE on https://&lt;api-gateway-endpoint&gt;/test/student?studentId=&lt;student-id&gt;</w:t>
+        <w:t>/</w:t>
+      </w:r>
+      <w:r>
+        <w:rPr>
+          <w:sz w:val="20"/>
+          <w:szCs w:val="20"/>
+          <w:highlight w:val="lightGray"/>
+          <w:u w:val="single"/>
+          <w:lang w:val="en-IN"/>
+        </w:rPr>
+        <w:t>test</w:t>
+      </w:r>
+      <w:r>
+        <w:rPr>
+          <w:sz w:val="20"/>
+          <w:szCs w:val="20"/>
+          <w:highlight w:val="lightGray"/>
+          <w:lang w:val="en-IN"/>
+        </w:rPr>
+        <w:t>/student?studentId==&lt;student-id&gt;</w:t>
+      </w:r>
+    </w:p>
+    <w:p>
+      <w:pPr>
+        <w:pStyle w:val="Heading3"/>
+        <w:rPr>
+          <w:lang w:val="en-IN"/>
+        </w:rPr>
+      </w:pPr>
+      <w:r>
+        <w:rPr>
+          <w:b/>
+          <w:bCs/>
+          <w:lang w:val="en-IN"/>
+        </w:rPr>
+        <w:t>POST</w:t>
+      </w:r>
+      <w:r>
+        <w:rPr>
+          <w:lang w:val="en-IN"/>
+        </w:rPr>
+        <w:t xml:space="preserve"> /student: To add information about a student.</w:t>
+      </w:r>
+      <w:r>
+        <w:rPr>
+          <w:lang w:val="en-IN"/>
+        </w:rPr>
+        <w:br/>
+      </w:r>
+      <w:r>
+        <w:rPr>
+          <w:sz w:val="20"/>
+          <w:szCs w:val="20"/>
+          <w:highlight w:val="lightGray"/>
+          <w:lang w:val="en-IN"/>
+        </w:rPr>
+        <w:t>POST on https://&lt;api-gateway-endpoint&gt;/</w:t>
+      </w:r>
+      <w:r>
+        <w:rPr>
+          <w:sz w:val="20"/>
+          <w:szCs w:val="20"/>
+          <w:highlight w:val="lightGray"/>
+          <w:u w:val="single"/>
+          <w:lang w:val="en-IN"/>
+        </w:rPr>
+        <w:t>test</w:t>
+      </w:r>
+      <w:r>
+        <w:rPr>
+          <w:sz w:val="20"/>
+          <w:szCs w:val="20"/>
+          <w:highlight w:val="lightGray"/>
+          <w:lang w:val="en-IN"/>
+        </w:rPr>
+        <w:t>/student</w:t>
+      </w:r>
+    </w:p>
+    <w:p>
+      <w:pPr>
+        <w:pStyle w:val="Heading3"/>
+        <w:rPr>
+          <w:lang w:val="en-IN"/>
+        </w:rPr>
+      </w:pPr>
+      <w:r>
+        <w:rPr>
+          <w:b/>
+          <w:bCs/>
+          <w:lang w:val="en-IN"/>
+        </w:rPr>
+        <w:t>PUT</w:t>
+      </w:r>
+      <w:r>
+        <w:rPr>
+          <w:lang w:val="en-IN"/>
+        </w:rPr>
+        <w:t xml:space="preserve"> /student: To modify the student information.</w:t>
+      </w:r>
+    </w:p>
+    <w:p>
+      <w:pPr>
+        <w:pStyle w:val="Heading3"/>
+        <w:rPr>
+          <w:lang w:val="en-IN"/>
+        </w:rPr>
+      </w:pPr>
+      <w:r>
+        <w:rPr>
+          <w:b/>
+          <w:bCs/>
+          <w:lang w:val="en-IN"/>
+        </w:rPr>
+        <w:t>DELETE</w:t>
+      </w:r>
+      <w:r>
+        <w:rPr>
+          <w:lang w:val="en-IN"/>
+        </w:rPr>
+        <w:t xml:space="preserve"> /student: It takes a request parameter </w:t>
+      </w:r>
+      <w:proofErr w:type="spellStart"/>
+      <w:r>
+        <w:rPr>
+          <w:lang w:val="en-IN"/>
+        </w:rPr>
+        <w:t>studentId</w:t>
+      </w:r>
+      <w:proofErr w:type="spellEnd"/>
+      <w:r>
+        <w:rPr>
+          <w:lang w:val="en-IN"/>
+        </w:rPr>
+        <w:t xml:space="preserve"> and delete the respective student information from the DDB.</w:t>
+      </w:r>
+      <w:r>
+        <w:rPr>
+          <w:lang w:val="en-IN"/>
+        </w:rPr>
+        <w:br/>
+      </w:r>
+      <w:r>
+        <w:rPr>
+          <w:sz w:val="20"/>
+          <w:szCs w:val="20"/>
+          <w:highlight w:val="lightGray"/>
+          <w:lang w:val="en-IN"/>
+        </w:rPr>
+        <w:t>DELETE on https://&lt;api-gateway-endpoint&gt;/</w:t>
+      </w:r>
+      <w:r>
+        <w:rPr>
+          <w:sz w:val="20"/>
+          <w:szCs w:val="20"/>
+          <w:highlight w:val="lightGray"/>
+          <w:u w:val="single"/>
+          <w:lang w:val="en-IN"/>
+        </w:rPr>
+        <w:t>test</w:t>
+      </w:r>
+      <w:r>
+        <w:rPr>
+          <w:sz w:val="20"/>
+          <w:szCs w:val="20"/>
+          <w:highlight w:val="lightGray"/>
+          <w:lang w:val="en-IN"/>
+        </w:rPr>
+        <w:t>/student?studentId=&lt;student-id&gt;</w:t>
       </w:r>
     </w:p>
     <w:p>
@@ -1222,13 +1326,13 @@
           <w:numId w:val="1"/>
         </w:numPr>
         <w:rPr>
-          <w:bCs/>
-          <w:lang w:val="en-IN"/>
-        </w:rPr>
-      </w:pPr>
-      <w:r>
-        <w:rPr>
-          <w:bCs/>
+          <w:b/>
+          <w:lang w:val="en-IN"/>
+        </w:rPr>
+      </w:pPr>
+      <w:r>
+        <w:rPr>
+          <w:b/>
           <w:lang w:val="en-IN"/>
         </w:rPr>
         <w:t>DynamoDB</w:t>
@@ -1253,12 +1357,35 @@
           <w:bCs/>
           <w:lang w:val="en-IN"/>
         </w:rPr>
-        <w:t xml:space="preserve">You can update the endpoints according to your business requirements. Further, in case you want to update the schema of the table, then you can do so by editing the files present in the model directory. For the demonstration purpose, I have created student table with </w:t>
+        <w:t xml:space="preserve">You can update the endpoints according to your business requirements. </w:t>
+      </w:r>
+    </w:p>
+    <w:p>
+      <w:pPr>
+        <w:pStyle w:val="Heading2"/>
+        <w:numPr>
+          <w:ilvl w:val="0"/>
+          <w:numId w:val="0"/>
+        </w:numPr>
+        <w:ind w:left="360"/>
+        <w:jc w:val="both"/>
+        <w:rPr>
+          <w:bCs/>
+          <w:lang w:val="en-IN"/>
+        </w:rPr>
+      </w:pPr>
+      <w:r>
+        <w:rPr>
+          <w:bCs/>
+          <w:lang w:val="en-IN"/>
+        </w:rPr>
+        <w:t xml:space="preserve">Further, in case you want to update the schema of the table, then you can do so by editing the files present in the model directory. For the demonstration purpose, I have created student table with </w:t>
       </w:r>
       <w:proofErr w:type="spellStart"/>
       <w:r>
         <w:rPr>
           <w:bCs/>
+          <w:strike/>
           <w:lang w:val="en-IN"/>
         </w:rPr>
         <w:t>studentId</w:t>
@@ -1269,7 +1396,15 @@
           <w:bCs/>
           <w:lang w:val="en-IN"/>
         </w:rPr>
-        <w:t xml:space="preserve"> as the partition key and some additional attributes like name, age and address</w:t>
+        <w:t xml:space="preserve"> as the partition key and some additional attributes like </w:t>
+      </w:r>
+      <w:r>
+        <w:rPr>
+          <w:bCs/>
+          <w:strike/>
+          <w:lang w:val="en-IN"/>
+        </w:rPr>
+        <w:t>name, age and address</w:t>
       </w:r>
       <w:r>
         <w:rPr>
@@ -1521,7 +1656,21 @@
             <w:rStyle w:val="Hyperlink"/>
             <w:lang w:val="en-IN"/>
           </w:rPr>
-          <w:t>create a user in Amazon Cognito and get the Id token</w:t>
+          <w:t>create a user in Amazon Cognito an</w:t>
+        </w:r>
+        <w:r>
+          <w:rPr>
+            <w:rStyle w:val="Hyperlink"/>
+            <w:lang w:val="en-IN"/>
+          </w:rPr>
+          <w:t>d</w:t>
+        </w:r>
+        <w:r>
+          <w:rPr>
+            <w:rStyle w:val="Hyperlink"/>
+            <w:lang w:val="en-IN"/>
+          </w:rPr>
+          <w:t xml:space="preserve"> get the Id token</w:t>
         </w:r>
       </w:hyperlink>
       <w:r>
@@ -1713,8 +1862,27 @@
           <w:bCs/>
           <w:sz w:val="24"/>
           <w:szCs w:val="24"/>
-        </w:rPr>
-        <w:t xml:space="preserve">Bastion Host: </w:t>
+          <w:highlight w:val="lightGray"/>
+        </w:rPr>
+        <w:t>curl</w:t>
+      </w:r>
+      <w:r>
+        <w:rPr>
+          <w:b/>
+          <w:bCs/>
+          <w:sz w:val="24"/>
+          <w:szCs w:val="24"/>
+        </w:rPr>
+        <w:t xml:space="preserve"> from </w:t>
+      </w:r>
+      <w:r>
+        <w:rPr>
+          <w:b/>
+          <w:bCs/>
+          <w:sz w:val="24"/>
+          <w:szCs w:val="24"/>
+        </w:rPr>
+        <w:t>Bastion Host:</w:t>
       </w:r>
     </w:p>
     <w:p>
@@ -1834,7 +2002,25 @@
           <w:sz w:val="24"/>
           <w:szCs w:val="24"/>
         </w:rPr>
-        <w:t xml:space="preserve">API Gateway test console </w:t>
+        <w:t>API</w:t>
+      </w:r>
+      <w:r>
+        <w:rPr>
+          <w:b/>
+          <w:bCs/>
+          <w:sz w:val="24"/>
+          <w:szCs w:val="24"/>
+        </w:rPr>
+        <w:t>-</w:t>
+      </w:r>
+      <w:r>
+        <w:rPr>
+          <w:b/>
+          <w:bCs/>
+          <w:sz w:val="24"/>
+          <w:szCs w:val="24"/>
+        </w:rPr>
+        <w:t xml:space="preserve">Gateway test console </w:t>
       </w:r>
     </w:p>
     <w:p>

</xml_diff>

<commit_message>
🎯CI/CD Pipeline & CloudWatch Dashboard
</commit_message>
<xml_diff>
--- a/ecs-fargate/Deploy a SpringBoot application using AWS CDK.docx
+++ b/ecs-fargate/Deploy a SpringBoot application using AWS CDK.docx
@@ -1656,21 +1656,7 @@
             <w:rStyle w:val="Hyperlink"/>
             <w:lang w:val="en-IN"/>
           </w:rPr>
-          <w:t>create a user in Amazon Cognito an</w:t>
-        </w:r>
-        <w:r>
-          <w:rPr>
-            <w:rStyle w:val="Hyperlink"/>
-            <w:lang w:val="en-IN"/>
-          </w:rPr>
-          <w:t>d</w:t>
-        </w:r>
-        <w:r>
-          <w:rPr>
-            <w:rStyle w:val="Hyperlink"/>
-            <w:lang w:val="en-IN"/>
-          </w:rPr>
-          <w:t xml:space="preserve"> get the Id token</w:t>
+          <w:t>create a user in Amazon Cognito and get the Id token</w:t>
         </w:r>
       </w:hyperlink>
       <w:r>
@@ -2161,6 +2147,259 @@
           <w:szCs w:val="32"/>
         </w:rPr>
         <w:t>Application deployment using CodePipeline</w:t>
+      </w:r>
+    </w:p>
+    <w:p>
+      <w:r>
+        <w:t>U</w:t>
+      </w:r>
+      <w:r>
+        <w:t>s</w:t>
+      </w:r>
+      <w:r>
+        <w:t>ing</w:t>
+      </w:r>
+      <w:r>
+        <w:t xml:space="preserve"> </w:t>
+      </w:r>
+      <w:proofErr w:type="spellStart"/>
+      <w:r>
+        <w:rPr>
+          <w:b/>
+          <w:bCs/>
+        </w:rPr>
+        <w:t>CodeCommit</w:t>
+      </w:r>
+      <w:proofErr w:type="spellEnd"/>
+      <w:r>
+        <w:t xml:space="preserve"> as a backup and disaster recovery service for several of its DevOps processes. The team is creating a </w:t>
+      </w:r>
+      <w:r>
+        <w:rPr>
+          <w:b/>
+          <w:bCs/>
+        </w:rPr>
+        <w:t>CI</w:t>
+      </w:r>
+      <w:r>
+        <w:rPr>
+          <w:b/>
+          <w:bCs/>
+        </w:rPr>
+        <w:t>/</w:t>
+      </w:r>
+      <w:r>
+        <w:rPr>
+          <w:b/>
+          <w:bCs/>
+        </w:rPr>
+        <w:t xml:space="preserve">CD </w:t>
+      </w:r>
+      <w:r>
+        <w:rPr>
+          <w:b/>
+          <w:bCs/>
+        </w:rPr>
+        <w:t>P</w:t>
+      </w:r>
+      <w:r>
+        <w:rPr>
+          <w:b/>
+          <w:bCs/>
+        </w:rPr>
+        <w:t>ipeline</w:t>
+      </w:r>
+      <w:r>
+        <w:t xml:space="preserve"> so that your code in the </w:t>
+      </w:r>
+      <w:proofErr w:type="spellStart"/>
+      <w:r>
+        <w:rPr>
+          <w:b/>
+          <w:bCs/>
+        </w:rPr>
+        <w:t>CodeCommit</w:t>
+      </w:r>
+      <w:proofErr w:type="spellEnd"/>
+      <w:r>
+        <w:t xml:space="preserve"> master branch automatically gets packaged as a </w:t>
+      </w:r>
+      <w:r>
+        <w:rPr>
+          <w:b/>
+          <w:bCs/>
+        </w:rPr>
+        <w:t>Docker</w:t>
+      </w:r>
+      <w:r>
+        <w:t xml:space="preserve"> container and published to </w:t>
+      </w:r>
+      <w:r>
+        <w:rPr>
+          <w:b/>
+          <w:bCs/>
+        </w:rPr>
+        <w:t>ECR</w:t>
+      </w:r>
+      <w:r>
+        <w:t xml:space="preserve">. The team would then like that image to be automatically deployed to an </w:t>
+      </w:r>
+      <w:r>
+        <w:rPr>
+          <w:b/>
+          <w:bCs/>
+        </w:rPr>
+        <w:t xml:space="preserve">ECS </w:t>
+      </w:r>
+      <w:r>
+        <w:rPr>
+          <w:b/>
+          <w:bCs/>
+        </w:rPr>
+        <w:t>C</w:t>
+      </w:r>
+      <w:r>
+        <w:rPr>
+          <w:b/>
+          <w:bCs/>
+        </w:rPr>
+        <w:t>luster</w:t>
+      </w:r>
+      <w:r>
+        <w:t xml:space="preserve"> using a </w:t>
+      </w:r>
+      <w:r>
+        <w:rPr>
+          <w:b/>
+          <w:bCs/>
+        </w:rPr>
+        <w:t>Blue/Green strategy</w:t>
+      </w:r>
+      <w:r>
+        <w:t>.</w:t>
+      </w:r>
+      <w:r>
+        <w:br/>
+      </w:r>
+      <w:r>
+        <w:t xml:space="preserve">Create a </w:t>
+      </w:r>
+      <w:proofErr w:type="spellStart"/>
+      <w:r>
+        <w:rPr>
+          <w:b/>
+          <w:bCs/>
+        </w:rPr>
+        <w:t>CodePipeline</w:t>
+      </w:r>
+      <w:proofErr w:type="spellEnd"/>
+      <w:r>
+        <w:t xml:space="preserve"> that will invoke a </w:t>
+      </w:r>
+      <w:proofErr w:type="spellStart"/>
+      <w:r>
+        <w:rPr>
+          <w:b/>
+          <w:bCs/>
+        </w:rPr>
+        <w:t>CodeBuild</w:t>
+      </w:r>
+      <w:proofErr w:type="spellEnd"/>
+      <w:r>
+        <w:t xml:space="preserve"> stage. The </w:t>
+      </w:r>
+      <w:proofErr w:type="spellStart"/>
+      <w:r>
+        <w:rPr>
+          <w:b/>
+          <w:bCs/>
+        </w:rPr>
+        <w:t>CodeBuild</w:t>
+      </w:r>
+      <w:proofErr w:type="spellEnd"/>
+      <w:r>
+        <w:t xml:space="preserve"> stage should acquire </w:t>
+      </w:r>
+      <w:r>
+        <w:rPr>
+          <w:b/>
+          <w:bCs/>
+        </w:rPr>
+        <w:t>ECR</w:t>
+      </w:r>
+      <w:r>
+        <w:t xml:space="preserve"> credentials using the </w:t>
+      </w:r>
+      <w:r>
+        <w:rPr>
+          <w:b/>
+          <w:bCs/>
+        </w:rPr>
+        <w:t>CLI</w:t>
+      </w:r>
+      <w:r>
+        <w:t xml:space="preserve"> helpers, build the </w:t>
+      </w:r>
+      <w:r>
+        <w:rPr>
+          <w:b/>
+          <w:bCs/>
+        </w:rPr>
+        <w:t>Docker I</w:t>
+      </w:r>
+      <w:r>
+        <w:rPr>
+          <w:b/>
+          <w:bCs/>
+        </w:rPr>
+        <w:t>mage</w:t>
+      </w:r>
+      <w:r>
+        <w:t xml:space="preserve">, and then push it to </w:t>
+      </w:r>
+      <w:r>
+        <w:rPr>
+          <w:b/>
+          <w:bCs/>
+        </w:rPr>
+        <w:t>ECR</w:t>
+      </w:r>
+      <w:r>
+        <w:t xml:space="preserve">. Upon the success of that </w:t>
+      </w:r>
+      <w:proofErr w:type="spellStart"/>
+      <w:r>
+        <w:rPr>
+          <w:b/>
+          <w:bCs/>
+        </w:rPr>
+        <w:t>CodeBuild</w:t>
+      </w:r>
+      <w:proofErr w:type="spellEnd"/>
+      <w:r>
+        <w:t xml:space="preserve"> stage, start a </w:t>
+      </w:r>
+      <w:proofErr w:type="spellStart"/>
+      <w:r>
+        <w:rPr>
+          <w:b/>
+          <w:bCs/>
+        </w:rPr>
+        <w:t>CodeDeploy</w:t>
+      </w:r>
+      <w:proofErr w:type="spellEnd"/>
+      <w:r>
+        <w:t xml:space="preserve"> stage with a target being your </w:t>
+      </w:r>
+      <w:r>
+        <w:rPr>
+          <w:b/>
+          <w:bCs/>
+        </w:rPr>
+        <w:t>ECS service</w:t>
+      </w:r>
+      <w:r>
+        <w:t>.</w:t>
       </w:r>
     </w:p>
     <w:sectPr>
@@ -3682,7 +3921,6 @@
   <w:style w:type="character" w:default="1" w:styleId="DefaultParagraphFont">
     <w:name w:val="Default Paragraph Font"/>
     <w:uiPriority w:val="1"/>
-    <w:semiHidden/>
     <w:unhideWhenUsed/>
   </w:style>
   <w:style w:type="table" w:default="1" w:styleId="TableNormal">
@@ -4048,7 +4286,6 @@
     <w:name w:val="Strong"/>
     <w:basedOn w:val="DefaultParagraphFont"/>
     <w:uiPriority w:val="22"/>
-    <w:semiHidden/>
     <w:unhideWhenUsed/>
     <w:qFormat/>
     <w:rPr>

</xml_diff>